<commit_message>
:sparkles: services, controllers backend
</commit_message>
<xml_diff>
--- a/sprint3/Sprint3_NorbertoAntonioAgudeloMarin.docx
+++ b/sprint3/Sprint3_NorbertoAntonioAgudeloMarin.docx
@@ -171,24 +171,6 @@
       <w:pPr>
         <w:rPr>
           <w:rFonts w:ascii="Times New Roman" w:hAnsi="Times New Roman" w:cs="Times New Roman"/>
-          <w:sz w:val="24"/>
-          <w:szCs w:val="24"/>
-        </w:rPr>
-      </w:pPr>
-    </w:p>
-    <w:p>
-      <w:pPr>
-        <w:rPr>
-          <w:rFonts w:ascii="Times New Roman" w:hAnsi="Times New Roman" w:cs="Times New Roman"/>
-          <w:sz w:val="24"/>
-          <w:szCs w:val="24"/>
-        </w:rPr>
-      </w:pPr>
-    </w:p>
-    <w:p>
-      <w:pPr>
-        <w:rPr>
-          <w:rFonts w:ascii="Times New Roman" w:hAnsi="Times New Roman" w:cs="Times New Roman"/>
           <w:b/>
           <w:bCs/>
           <w:sz w:val="24"/>
@@ -272,26 +254,6 @@
         </w:rPr>
         <w:t>.</w:t>
       </w:r>
-    </w:p>
-    <w:p>
-      <w:pPr>
-        <w:pStyle w:val="Prrafodelista"/>
-        <w:rPr>
-          <w:rFonts w:ascii="Times New Roman" w:hAnsi="Times New Roman" w:cs="Times New Roman"/>
-          <w:sz w:val="24"/>
-          <w:szCs w:val="24"/>
-        </w:rPr>
-      </w:pPr>
-    </w:p>
-    <w:p>
-      <w:pPr>
-        <w:pStyle w:val="Prrafodelista"/>
-        <w:rPr>
-          <w:rFonts w:ascii="Times New Roman" w:hAnsi="Times New Roman" w:cs="Times New Roman"/>
-          <w:sz w:val="24"/>
-          <w:szCs w:val="24"/>
-        </w:rPr>
-      </w:pPr>
     </w:p>
     <w:p>
       <w:pPr>
@@ -755,6 +717,7 @@
           <w:sz w:val="24"/>
           <w:szCs w:val="24"/>
         </w:rPr>
+        <w:lastRenderedPageBreak/>
         <w:t>C</w:t>
       </w:r>
       <w:r>
@@ -787,21 +750,10 @@
         <w:t xml:space="preserve"> .</w:t>
       </w:r>
       <w:proofErr w:type="gramEnd"/>
-    </w:p>
-    <w:p>
-      <w:pPr>
-        <w:pStyle w:val="Prrafodelista"/>
-        <w:rPr>
-          <w:rFonts w:ascii="Times New Roman" w:hAnsi="Times New Roman" w:cs="Times New Roman"/>
-          <w:sz w:val="24"/>
-          <w:szCs w:val="24"/>
-        </w:rPr>
-      </w:pPr>
       <w:r>
         <w:rPr>
           <w:noProof/>
         </w:rPr>
-        <w:lastRenderedPageBreak/>
         <w:drawing>
           <wp:inline distT="0" distB="0" distL="0" distR="0" wp14:anchorId="4A6AD94E" wp14:editId="72CF2CE8">
             <wp:extent cx="5612130" cy="2520315"/>
@@ -962,13 +914,22 @@
         <w:pStyle w:val="Prrafodelista"/>
         <w:rPr>
           <w:rFonts w:ascii="Times New Roman" w:hAnsi="Times New Roman" w:cs="Times New Roman"/>
+          <w:sz w:val="24"/>
+          <w:szCs w:val="24"/>
+        </w:rPr>
+      </w:pPr>
+      <w:proofErr w:type="spellStart"/>
+      <w:r>
+        <w:rPr>
+          <w:rFonts w:ascii="Times New Roman" w:hAnsi="Times New Roman" w:cs="Times New Roman"/>
           <w:b/>
           <w:bCs/>
           <w:sz w:val="24"/>
           <w:szCs w:val="24"/>
         </w:rPr>
-      </w:pPr>
-      <w:proofErr w:type="spellStart"/>
+        <w:lastRenderedPageBreak/>
+        <w:t>Product</w:t>
+      </w:r>
       <w:r>
         <w:rPr>
           <w:rFonts w:ascii="Times New Roman" w:hAnsi="Times New Roman" w:cs="Times New Roman"/>
@@ -977,48 +938,17 @@
           <w:sz w:val="24"/>
           <w:szCs w:val="24"/>
         </w:rPr>
-        <w:t>Product</w:t>
-      </w:r>
-      <w:r>
-        <w:rPr>
-          <w:rFonts w:ascii="Times New Roman" w:hAnsi="Times New Roman" w:cs="Times New Roman"/>
-          <w:b/>
-          <w:bCs/>
-          <w:sz w:val="24"/>
-          <w:szCs w:val="24"/>
-        </w:rPr>
         <w:t>Repository</w:t>
       </w:r>
       <w:proofErr w:type="spellEnd"/>
-    </w:p>
-    <w:p>
-      <w:pPr>
-        <w:pStyle w:val="Prrafodelista"/>
-        <w:rPr>
-          <w:rFonts w:ascii="Times New Roman" w:hAnsi="Times New Roman" w:cs="Times New Roman"/>
-          <w:sz w:val="24"/>
-          <w:szCs w:val="24"/>
-        </w:rPr>
-      </w:pPr>
-    </w:p>
-    <w:p>
-      <w:pPr>
-        <w:pStyle w:val="Prrafodelista"/>
-        <w:rPr>
-          <w:rFonts w:ascii="Times New Roman" w:hAnsi="Times New Roman" w:cs="Times New Roman"/>
-          <w:sz w:val="24"/>
-          <w:szCs w:val="24"/>
-        </w:rPr>
-      </w:pPr>
       <w:r>
         <w:rPr>
           <w:noProof/>
         </w:rPr>
-        <w:lastRenderedPageBreak/>
         <w:drawing>
-          <wp:inline distT="0" distB="0" distL="0" distR="0" wp14:anchorId="713690B3" wp14:editId="722DC51D">
-            <wp:extent cx="5612130" cy="2592070"/>
-            <wp:effectExtent l="0" t="0" r="7620" b="0"/>
+          <wp:inline distT="0" distB="0" distL="0" distR="0" wp14:anchorId="713690B3" wp14:editId="63DBFB30">
+            <wp:extent cx="4263317" cy="1969095"/>
+            <wp:effectExtent l="0" t="0" r="4445" b="0"/>
             <wp:docPr id="25" name="Imagen 25"/>
             <wp:cNvGraphicFramePr>
               <a:graphicFrameLocks xmlns:a="http://schemas.openxmlformats.org/drawingml/2006/main" noChangeAspect="1"/>
@@ -1039,7 +969,7 @@
                   <pic:spPr>
                     <a:xfrm>
                       <a:off x="0" y="0"/>
-                      <a:ext cx="5612130" cy="2592070"/>
+                      <a:ext cx="4271356" cy="1972808"/>
                     </a:xfrm>
                     <a:prstGeom prst="rect">
                       <a:avLst/>
@@ -1398,10 +1328,9 @@
         <w:rPr>
           <w:noProof/>
         </w:rPr>
-        <w:lastRenderedPageBreak/>
         <w:drawing>
-          <wp:inline distT="0" distB="0" distL="0" distR="0" wp14:anchorId="06C4B250" wp14:editId="42F953CB">
-            <wp:extent cx="1895238" cy="1838095"/>
+          <wp:inline distT="0" distB="0" distL="0" distR="0" wp14:anchorId="06C4B250" wp14:editId="4096770E">
+            <wp:extent cx="1124071" cy="1090180"/>
             <wp:effectExtent l="0" t="0" r="0" b="0"/>
             <wp:docPr id="28" name="Imagen 28"/>
             <wp:cNvGraphicFramePr>
@@ -1423,7 +1352,7 @@
                   <pic:spPr>
                     <a:xfrm>
                       <a:off x="0" y="0"/>
-                      <a:ext cx="1895238" cy="1838095"/>
+                      <a:ext cx="1127785" cy="1093782"/>
                     </a:xfrm>
                     <a:prstGeom prst="rect">
                       <a:avLst/>
@@ -1466,6 +1395,7 @@
           <w:sz w:val="24"/>
           <w:szCs w:val="24"/>
         </w:rPr>
+        <w:lastRenderedPageBreak/>
         <w:t>Creacion</w:t>
       </w:r>
       <w:proofErr w:type="spellEnd"/>
@@ -1600,27 +1530,10 @@
     <w:p>
       <w:pPr>
         <w:pStyle w:val="Prrafodelista"/>
-        <w:rPr>
-          <w:rFonts w:ascii="Times New Roman" w:hAnsi="Times New Roman" w:cs="Times New Roman"/>
-          <w:sz w:val="24"/>
-          <w:szCs w:val="24"/>
-        </w:rPr>
-      </w:pPr>
-      <w:hyperlink r:id="rId16" w:history="1">
-        <w:r>
-          <w:rPr>
-            <w:rStyle w:val="Hipervnculo"/>
-            <w:rFonts w:ascii="Times New Roman" w:hAnsi="Times New Roman" w:cs="Times New Roman"/>
-            <w:sz w:val="24"/>
-            <w:szCs w:val="24"/>
-          </w:rPr>
-          <w:t>https://github.com/nagudelo90academia/proyecto_spring</w:t>
-        </w:r>
-      </w:hyperlink>
-    </w:p>
-    <w:p>
-      <w:pPr>
-        <w:pStyle w:val="Prrafodelista"/>
+        <w:numPr>
+          <w:ilvl w:val="0"/>
+          <w:numId w:val="1"/>
+        </w:numPr>
         <w:rPr>
           <w:rFonts w:ascii="Times New Roman" w:hAnsi="Times New Roman" w:cs="Times New Roman"/>
           <w:sz w:val="24"/>
@@ -1632,10 +1545,10 @@
           <w:noProof/>
         </w:rPr>
         <w:drawing>
-          <wp:inline distT="0" distB="0" distL="0" distR="0" wp14:anchorId="3B446545" wp14:editId="577108BD">
-            <wp:extent cx="5612130" cy="2649855"/>
-            <wp:effectExtent l="0" t="0" r="7620" b="0"/>
-            <wp:docPr id="14" name="Imagen 14"/>
+          <wp:inline distT="0" distB="0" distL="0" distR="0" wp14:anchorId="5CF97ED3" wp14:editId="2337F10F">
+            <wp:extent cx="2719903" cy="2842079"/>
+            <wp:effectExtent l="0" t="0" r="4445" b="0"/>
+            <wp:docPr id="30" name="Imagen 30"/>
             <wp:cNvGraphicFramePr>
               <a:graphicFrameLocks xmlns:a="http://schemas.openxmlformats.org/drawingml/2006/main" noChangeAspect="1"/>
             </wp:cNvGraphicFramePr>
@@ -1647,7 +1560,7 @@
                     <pic:cNvPicPr/>
                   </pic:nvPicPr>
                   <pic:blipFill>
-                    <a:blip r:embed="rId17"/>
+                    <a:blip r:embed="rId16"/>
                     <a:stretch>
                       <a:fillRect/>
                     </a:stretch>
@@ -1655,7 +1568,7 @@
                   <pic:spPr>
                     <a:xfrm>
                       <a:off x="0" y="0"/>
-                      <a:ext cx="5612130" cy="2649855"/>
+                      <a:ext cx="2730284" cy="2852927"/>
                     </a:xfrm>
                     <a:prstGeom prst="rect">
                       <a:avLst/>
@@ -1670,64 +1583,44 @@
     </w:p>
     <w:p>
       <w:pPr>
-        <w:rPr>
-          <w:rFonts w:ascii="Times New Roman" w:hAnsi="Times New Roman" w:cs="Times New Roman"/>
-          <w:sz w:val="24"/>
-          <w:szCs w:val="24"/>
-        </w:rPr>
-      </w:pPr>
-    </w:p>
-    <w:p>
-      <w:pPr>
-        <w:rPr>
-          <w:rFonts w:ascii="Times New Roman" w:hAnsi="Times New Roman" w:cs="Times New Roman"/>
-          <w:sz w:val="24"/>
-          <w:szCs w:val="24"/>
-        </w:rPr>
-      </w:pPr>
-      <w:r>
-        <w:rPr>
-          <w:rFonts w:ascii="Times New Roman" w:hAnsi="Times New Roman" w:cs="Times New Roman"/>
-          <w:sz w:val="24"/>
-          <w:szCs w:val="24"/>
+        <w:pStyle w:val="Prrafodelista"/>
+        <w:rPr>
+          <w:rFonts w:ascii="Times New Roman" w:hAnsi="Times New Roman" w:cs="Times New Roman"/>
+          <w:sz w:val="24"/>
+          <w:szCs w:val="24"/>
+        </w:rPr>
+      </w:pPr>
+      <w:hyperlink r:id="rId17" w:history="1">
+        <w:r>
+          <w:rPr>
+            <w:rStyle w:val="Hipervnculo"/>
+            <w:rFonts w:ascii="Times New Roman" w:hAnsi="Times New Roman" w:cs="Times New Roman"/>
+            <w:sz w:val="24"/>
+            <w:szCs w:val="24"/>
+          </w:rPr>
+          <w:t>https://github.com/nagudelo90academia/proyecto_spring</w:t>
+        </w:r>
+      </w:hyperlink>
+    </w:p>
+    <w:p>
+      <w:pPr>
+        <w:pStyle w:val="Prrafodelista"/>
+        <w:rPr>
+          <w:rFonts w:ascii="Times New Roman" w:hAnsi="Times New Roman" w:cs="Times New Roman"/>
+          <w:sz w:val="24"/>
+          <w:szCs w:val="24"/>
+        </w:rPr>
+      </w:pPr>
+      <w:r>
+        <w:rPr>
+          <w:noProof/>
         </w:rPr>
         <w:lastRenderedPageBreak/>
-        <w:t xml:space="preserve">Inicialmente: población manual de </w:t>
-      </w:r>
-      <w:r>
-        <w:rPr>
-          <w:rFonts w:ascii="Times New Roman" w:hAnsi="Times New Roman" w:cs="Times New Roman"/>
-          <w:sz w:val="24"/>
-          <w:szCs w:val="24"/>
-        </w:rPr>
-        <w:t xml:space="preserve">los </w:t>
-      </w:r>
-      <w:r>
-        <w:rPr>
-          <w:rFonts w:ascii="Times New Roman" w:hAnsi="Times New Roman" w:cs="Times New Roman"/>
-          <w:sz w:val="24"/>
-          <w:szCs w:val="24"/>
-        </w:rPr>
-        <w:t>datos:</w:t>
-      </w:r>
-    </w:p>
-    <w:p>
-      <w:pPr>
-        <w:rPr>
-          <w:rFonts w:ascii="Times New Roman" w:hAnsi="Times New Roman" w:cs="Times New Roman"/>
-          <w:sz w:val="24"/>
-          <w:szCs w:val="24"/>
-        </w:rPr>
-      </w:pPr>
-      <w:r>
-        <w:rPr>
-          <w:noProof/>
-        </w:rPr>
         <w:drawing>
-          <wp:inline distT="0" distB="0" distL="0" distR="0" wp14:anchorId="4209F6EC" wp14:editId="349848AF">
-            <wp:extent cx="2643998" cy="1539602"/>
-            <wp:effectExtent l="0" t="0" r="4445" b="3810"/>
-            <wp:docPr id="1" name="Imagen 1"/>
+          <wp:inline distT="0" distB="0" distL="0" distR="0" wp14:anchorId="2C54D8FD" wp14:editId="496FB132">
+            <wp:extent cx="5612130" cy="2956560"/>
+            <wp:effectExtent l="0" t="0" r="7620" b="0"/>
+            <wp:docPr id="31" name="Imagen 31"/>
             <wp:cNvGraphicFramePr>
               <a:graphicFrameLocks xmlns:a="http://schemas.openxmlformats.org/drawingml/2006/main" noChangeAspect="1"/>
             </wp:cNvGraphicFramePr>
@@ -1747,7 +1640,7 @@
                   <pic:spPr>
                     <a:xfrm>
                       <a:off x="0" y="0"/>
-                      <a:ext cx="2672887" cy="1556424"/>
+                      <a:ext cx="5612130" cy="2956560"/>
                     </a:xfrm>
                     <a:prstGeom prst="rect">
                       <a:avLst/>
@@ -1768,15 +1661,132 @@
           <w:szCs w:val="24"/>
         </w:rPr>
       </w:pPr>
+    </w:p>
+    <w:p>
+      <w:pPr>
+        <w:rPr>
+          <w:rFonts w:ascii="Times New Roman" w:hAnsi="Times New Roman" w:cs="Times New Roman"/>
+          <w:sz w:val="24"/>
+          <w:szCs w:val="24"/>
+        </w:rPr>
+      </w:pPr>
+    </w:p>
+    <w:p>
+      <w:pPr>
+        <w:pStyle w:val="Prrafodelista"/>
+        <w:rPr>
+          <w:rFonts w:ascii="Times New Roman" w:hAnsi="Times New Roman" w:cs="Times New Roman"/>
+          <w:sz w:val="24"/>
+          <w:szCs w:val="24"/>
+        </w:rPr>
+      </w:pPr>
+    </w:p>
+    <w:p>
+      <w:pPr>
+        <w:pStyle w:val="Prrafodelista"/>
+      </w:pPr>
+      <w:r>
+        <w:rPr>
+          <w:rFonts w:ascii="Times New Roman" w:hAnsi="Times New Roman" w:cs="Times New Roman"/>
+          <w:sz w:val="24"/>
+          <w:szCs w:val="24"/>
+        </w:rPr>
+        <w:t>Sprint</w:t>
+      </w:r>
+      <w:r>
+        <w:rPr>
+          <w:rFonts w:ascii="Times New Roman" w:hAnsi="Times New Roman" w:cs="Times New Roman"/>
+          <w:sz w:val="24"/>
+          <w:szCs w:val="24"/>
+        </w:rPr>
+        <w:t>3</w:t>
+      </w:r>
+      <w:r>
+        <w:rPr>
+          <w:rFonts w:ascii="Times New Roman" w:hAnsi="Times New Roman" w:cs="Times New Roman"/>
+          <w:sz w:val="24"/>
+          <w:szCs w:val="24"/>
+        </w:rPr>
+        <w:t xml:space="preserve"> en </w:t>
+      </w:r>
+      <w:proofErr w:type="spellStart"/>
+      <w:r>
+        <w:rPr>
+          <w:rFonts w:ascii="Times New Roman" w:hAnsi="Times New Roman" w:cs="Times New Roman"/>
+          <w:sz w:val="24"/>
+          <w:szCs w:val="24"/>
+        </w:rPr>
+        <w:t>trello</w:t>
+      </w:r>
+      <w:proofErr w:type="spellEnd"/>
+      <w:r>
+        <w:rPr>
+          <w:rFonts w:ascii="Times New Roman" w:hAnsi="Times New Roman" w:cs="Times New Roman"/>
+          <w:sz w:val="24"/>
+          <w:szCs w:val="24"/>
+        </w:rPr>
+        <w:t>:</w:t>
+      </w:r>
+      <w:r>
+        <w:t xml:space="preserve"> </w:t>
+      </w:r>
+      <w:hyperlink r:id="rId19" w:history="1">
+        <w:r>
+          <w:rPr>
+            <w:rStyle w:val="Hipervnculo"/>
+          </w:rPr>
+          <w:t>https://trello.com/invite/b/yY3Kf7GB/5ba06fd70439231b3192cc64ee44ff49/apolospring3</w:t>
+        </w:r>
+      </w:hyperlink>
+    </w:p>
+    <w:p>
+      <w:pPr>
+        <w:pStyle w:val="Prrafodelista"/>
+        <w:rPr>
+          <w:rFonts w:ascii="Times New Roman" w:hAnsi="Times New Roman" w:cs="Times New Roman"/>
+          <w:sz w:val="24"/>
+          <w:szCs w:val="24"/>
+        </w:rPr>
+      </w:pPr>
+    </w:p>
+    <w:p>
+      <w:pPr>
+        <w:pStyle w:val="Prrafodelista"/>
+        <w:rPr>
+          <w:rFonts w:ascii="Times New Roman" w:hAnsi="Times New Roman" w:cs="Times New Roman"/>
+          <w:sz w:val="24"/>
+          <w:szCs w:val="24"/>
+        </w:rPr>
+      </w:pPr>
+    </w:p>
+    <w:p>
+      <w:pPr>
+        <w:pStyle w:val="Prrafodelista"/>
+        <w:rPr>
+          <w:rFonts w:ascii="Times New Roman" w:hAnsi="Times New Roman" w:cs="Times New Roman"/>
+          <w:sz w:val="24"/>
+          <w:szCs w:val="24"/>
+        </w:rPr>
+      </w:pPr>
+    </w:p>
+    <w:p>
+      <w:pPr>
+        <w:pStyle w:val="Prrafodelista"/>
+        <w:rPr>
+          <w:rFonts w:ascii="Times New Roman" w:hAnsi="Times New Roman" w:cs="Times New Roman"/>
+          <w:sz w:val="24"/>
+          <w:szCs w:val="24"/>
+        </w:rPr>
+      </w:pPr>
       <w:r>
         <w:rPr>
           <w:noProof/>
         </w:rPr>
         <w:drawing>
-          <wp:inline distT="0" distB="0" distL="0" distR="0" wp14:anchorId="696FD53B" wp14:editId="34546F26">
-            <wp:extent cx="2999465" cy="1942409"/>
-            <wp:effectExtent l="0" t="0" r="0" b="1270"/>
-            <wp:docPr id="15" name="Imagen 15"/>
+          <wp:inline distT="0" distB="0" distL="0" distR="0" wp14:anchorId="4B1D9CFA" wp14:editId="6C31D09C">
+            <wp:extent cx="5612130" cy="1132205"/>
+            <wp:effectExtent l="0" t="0" r="7620" b="0"/>
+            <wp:docPr id="1" name="Imagen 1"/>
             <wp:cNvGraphicFramePr>
               <a:graphicFrameLocks xmlns:a="http://schemas.openxmlformats.org/drawingml/2006/main" noChangeAspect="1"/>
             </wp:cNvGraphicFramePr>
@@ -1788,7 +1798,7 @@
                     <pic:cNvPicPr/>
                   </pic:nvPicPr>
                   <pic:blipFill>
-                    <a:blip r:embed="rId19"/>
+                    <a:blip r:embed="rId20"/>
                     <a:stretch>
                       <a:fillRect/>
                     </a:stretch>
@@ -1796,7 +1806,7 @@
                   <pic:spPr>
                     <a:xfrm>
                       <a:off x="0" y="0"/>
-                      <a:ext cx="3008174" cy="1948049"/>
+                      <a:ext cx="5612130" cy="1132205"/>
                     </a:xfrm>
                     <a:prstGeom prst="rect">
                       <a:avLst/>
@@ -1811,147 +1821,6 @@
     </w:p>
     <w:p>
       <w:pPr>
-        <w:rPr>
-          <w:rFonts w:ascii="Times New Roman" w:hAnsi="Times New Roman" w:cs="Times New Roman"/>
-          <w:sz w:val="24"/>
-          <w:szCs w:val="24"/>
-        </w:rPr>
-      </w:pPr>
-    </w:p>
-    <w:p>
-      <w:pPr>
-        <w:pStyle w:val="Prrafodelista"/>
-        <w:rPr>
-          <w:rFonts w:ascii="Times New Roman" w:hAnsi="Times New Roman" w:cs="Times New Roman"/>
-          <w:sz w:val="24"/>
-          <w:szCs w:val="24"/>
-        </w:rPr>
-      </w:pPr>
-    </w:p>
-    <w:p>
-      <w:pPr>
-        <w:pStyle w:val="Prrafodelista"/>
-      </w:pPr>
-      <w:r>
-        <w:rPr>
-          <w:rFonts w:ascii="Times New Roman" w:hAnsi="Times New Roman" w:cs="Times New Roman"/>
-          <w:sz w:val="24"/>
-          <w:szCs w:val="24"/>
-        </w:rPr>
-        <w:t xml:space="preserve">Sprint2 en </w:t>
-      </w:r>
-      <w:proofErr w:type="spellStart"/>
-      <w:r>
-        <w:rPr>
-          <w:rFonts w:ascii="Times New Roman" w:hAnsi="Times New Roman" w:cs="Times New Roman"/>
-          <w:sz w:val="24"/>
-          <w:szCs w:val="24"/>
-        </w:rPr>
-        <w:t>trello</w:t>
-      </w:r>
-      <w:proofErr w:type="spellEnd"/>
-      <w:r>
-        <w:rPr>
-          <w:rFonts w:ascii="Times New Roman" w:hAnsi="Times New Roman" w:cs="Times New Roman"/>
-          <w:sz w:val="24"/>
-          <w:szCs w:val="24"/>
-        </w:rPr>
-        <w:t>:</w:t>
-      </w:r>
-      <w:r>
-        <w:t xml:space="preserve"> </w:t>
-      </w:r>
-      <w:hyperlink r:id="rId20" w:history="1">
-        <w:r>
-          <w:rPr>
-            <w:rStyle w:val="Hipervnculo"/>
-          </w:rPr>
-          <w:t>https://trello.com/invite/b/Tf9kWb6L/bb7bb6aa537ca837a28f94b4f6dfb7e4/apolospring2</w:t>
-        </w:r>
-      </w:hyperlink>
-    </w:p>
-    <w:p>
-      <w:pPr>
-        <w:pStyle w:val="Prrafodelista"/>
-        <w:rPr>
-          <w:rFonts w:ascii="Times New Roman" w:hAnsi="Times New Roman" w:cs="Times New Roman"/>
-          <w:sz w:val="24"/>
-          <w:szCs w:val="24"/>
-        </w:rPr>
-      </w:pPr>
-    </w:p>
-    <w:p>
-      <w:pPr>
-        <w:pStyle w:val="Prrafodelista"/>
-        <w:rPr>
-          <w:rFonts w:ascii="Times New Roman" w:hAnsi="Times New Roman" w:cs="Times New Roman"/>
-          <w:sz w:val="24"/>
-          <w:szCs w:val="24"/>
-        </w:rPr>
-      </w:pPr>
-    </w:p>
-    <w:p>
-      <w:pPr>
-        <w:pStyle w:val="Prrafodelista"/>
-        <w:rPr>
-          <w:rFonts w:ascii="Times New Roman" w:hAnsi="Times New Roman" w:cs="Times New Roman"/>
-          <w:sz w:val="24"/>
-          <w:szCs w:val="24"/>
-        </w:rPr>
-      </w:pPr>
-    </w:p>
-    <w:p>
-      <w:pPr>
-        <w:pStyle w:val="Prrafodelista"/>
-        <w:rPr>
-          <w:rFonts w:ascii="Times New Roman" w:hAnsi="Times New Roman" w:cs="Times New Roman"/>
-          <w:sz w:val="24"/>
-          <w:szCs w:val="24"/>
-        </w:rPr>
-      </w:pPr>
-      <w:r>
-        <w:rPr>
-          <w:noProof/>
-        </w:rPr>
-        <w:drawing>
-          <wp:inline distT="0" distB="0" distL="0" distR="0" wp14:anchorId="5DAC23B5" wp14:editId="05098FD5">
-            <wp:extent cx="5612130" cy="1651000"/>
-            <wp:effectExtent l="0" t="0" r="7620" b="6350"/>
-            <wp:docPr id="16" name="Imagen 16"/>
-            <wp:cNvGraphicFramePr>
-              <a:graphicFrameLocks xmlns:a="http://schemas.openxmlformats.org/drawingml/2006/main" noChangeAspect="1"/>
-            </wp:cNvGraphicFramePr>
-            <a:graphic xmlns:a="http://schemas.openxmlformats.org/drawingml/2006/main">
-              <a:graphicData uri="http://schemas.openxmlformats.org/drawingml/2006/picture">
-                <pic:pic xmlns:pic="http://schemas.openxmlformats.org/drawingml/2006/picture">
-                  <pic:nvPicPr>
-                    <pic:cNvPr id="1" name=""/>
-                    <pic:cNvPicPr/>
-                  </pic:nvPicPr>
-                  <pic:blipFill>
-                    <a:blip r:embed="rId21"/>
-                    <a:stretch>
-                      <a:fillRect/>
-                    </a:stretch>
-                  </pic:blipFill>
-                  <pic:spPr>
-                    <a:xfrm>
-                      <a:off x="0" y="0"/>
-                      <a:ext cx="5612130" cy="1651000"/>
-                    </a:xfrm>
-                    <a:prstGeom prst="rect">
-                      <a:avLst/>
-                    </a:prstGeom>
-                  </pic:spPr>
-                </pic:pic>
-              </a:graphicData>
-            </a:graphic>
-          </wp:inline>
-        </w:drawing>
-      </w:r>
-    </w:p>
-    <w:p>
-      <w:pPr>
         <w:pStyle w:val="Prrafodelista"/>
         <w:rPr>
           <w:rFonts w:ascii="Times New Roman" w:hAnsi="Times New Roman" w:cs="Times New Roman"/>
@@ -2011,7 +1880,6 @@
           <w:szCs w:val="36"/>
           <w:lang w:eastAsia="es-VE"/>
         </w:rPr>
-        <w:lastRenderedPageBreak/>
         <w:t>Formulario de reunión retrospectiva</w:t>
       </w:r>
     </w:p>
@@ -2074,6 +1942,7 @@
                 <w:b/>
                 <w:color w:val="365F91"/>
               </w:rPr>
+              <w:lastRenderedPageBreak/>
               <w:t>¿Qué salió bien en la iteración? (aciertos)</w:t>
             </w:r>
           </w:p>
@@ -2161,37 +2030,38 @@
                 <w:sz w:val="24"/>
                 <w:szCs w:val="24"/>
               </w:rPr>
-              <w:t xml:space="preserve">La utilización de </w:t>
+              <w:t>L</w:t>
+            </w:r>
+            <w:r>
+              <w:rPr>
+                <w:rStyle w:val="markedcontent"/>
+                <w:rFonts w:ascii="Arial" w:hAnsi="Arial" w:cs="Arial"/>
+              </w:rPr>
+              <w:t xml:space="preserve">a creación de los </w:t>
             </w:r>
             <w:proofErr w:type="spellStart"/>
             <w:r>
               <w:rPr>
                 <w:rStyle w:val="markedcontent"/>
                 <w:rFonts w:ascii="Arial" w:hAnsi="Arial" w:cs="Arial"/>
-                <w:sz w:val="24"/>
-                <w:szCs w:val="24"/>
-              </w:rPr>
-              <w:t>spring</w:t>
+              </w:rPr>
+              <w:t>repositories</w:t>
             </w:r>
             <w:proofErr w:type="spellEnd"/>
             <w:r>
               <w:rPr>
                 <w:rStyle w:val="markedcontent"/>
                 <w:rFonts w:ascii="Arial" w:hAnsi="Arial" w:cs="Arial"/>
-                <w:sz w:val="24"/>
-                <w:szCs w:val="24"/>
-              </w:rPr>
-              <w:t xml:space="preserve"> </w:t>
+              </w:rPr>
+              <w:t xml:space="preserve">, data, </w:t>
             </w:r>
             <w:proofErr w:type="spellStart"/>
             <w:r>
               <w:rPr>
                 <w:rStyle w:val="markedcontent"/>
                 <w:rFonts w:ascii="Arial" w:hAnsi="Arial" w:cs="Arial"/>
-                <w:sz w:val="24"/>
-                <w:szCs w:val="24"/>
-              </w:rPr>
-              <w:t>boot</w:t>
+              </w:rPr>
+              <w:t>converters</w:t>
             </w:r>
             <w:proofErr w:type="spellEnd"/>
             <w:r>
@@ -2201,7 +2071,25 @@
                 <w:sz w:val="24"/>
                 <w:szCs w:val="24"/>
               </w:rPr>
-              <w:t xml:space="preserve"> como herramienta para el </w:t>
+              <w:t>.</w:t>
+            </w:r>
+            <w:r>
+              <w:rPr>
+                <w:rStyle w:val="markedcontent"/>
+                <w:rFonts w:ascii="Arial" w:hAnsi="Arial" w:cs="Arial"/>
+                <w:sz w:val="24"/>
+                <w:szCs w:val="24"/>
+              </w:rPr>
+              <w:t xml:space="preserve"> </w:t>
+            </w:r>
+            <w:r>
+              <w:rPr>
+                <w:rStyle w:val="markedcontent"/>
+                <w:rFonts w:ascii="Arial" w:hAnsi="Arial" w:cs="Arial"/>
+                <w:sz w:val="24"/>
+                <w:szCs w:val="24"/>
+              </w:rPr>
+              <w:t xml:space="preserve">Y el inicio de los </w:t>
             </w:r>
             <w:proofErr w:type="spellStart"/>
             <w:r>
@@ -2211,7 +2099,7 @@
                 <w:sz w:val="24"/>
                 <w:szCs w:val="24"/>
               </w:rPr>
-              <w:t>backend</w:t>
+              <w:t>services</w:t>
             </w:r>
             <w:proofErr w:type="spellEnd"/>
             <w:r>
@@ -2221,8 +2109,9 @@
                 <w:sz w:val="24"/>
                 <w:szCs w:val="24"/>
               </w:rPr>
-              <w:t xml:space="preserve"> ha sido muy valiosa </w:t>
+              <w:t xml:space="preserve"> y </w:t>
             </w:r>
+            <w:proofErr w:type="spellStart"/>
             <w:r>
               <w:rPr>
                 <w:rStyle w:val="markedcontent"/>
@@ -2230,44 +2119,9 @@
                 <w:sz w:val="24"/>
                 <w:szCs w:val="24"/>
               </w:rPr>
-              <w:t xml:space="preserve">ya a </w:t>
+              <w:t>controllers</w:t>
             </w:r>
-            <w:r>
-              <w:rPr>
-                <w:rStyle w:val="markedcontent"/>
-                <w:rFonts w:ascii="Arial" w:hAnsi="Arial" w:cs="Arial"/>
-                <w:sz w:val="24"/>
-                <w:szCs w:val="24"/>
-              </w:rPr>
-              <w:t>través</w:t>
-            </w:r>
-            <w:r>
-              <w:rPr>
-                <w:rStyle w:val="markedcontent"/>
-                <w:rFonts w:ascii="Arial" w:hAnsi="Arial" w:cs="Arial"/>
-                <w:sz w:val="24"/>
-                <w:szCs w:val="24"/>
-              </w:rPr>
-              <w:t xml:space="preserve"> de las anotaciones ha facilitado la </w:t>
-            </w:r>
-            <w:r>
-              <w:rPr>
-                <w:rStyle w:val="markedcontent"/>
-                <w:rFonts w:ascii="Arial" w:hAnsi="Arial" w:cs="Arial"/>
-                <w:sz w:val="24"/>
-                <w:szCs w:val="24"/>
-              </w:rPr>
-              <w:t>creación</w:t>
-            </w:r>
-            <w:r>
-              <w:rPr>
-                <w:rStyle w:val="markedcontent"/>
-                <w:rFonts w:ascii="Arial" w:hAnsi="Arial" w:cs="Arial"/>
-                <w:sz w:val="24"/>
-                <w:szCs w:val="24"/>
-              </w:rPr>
-              <w:t xml:space="preserve"> de la base datos a partir de las entidades</w:t>
-            </w:r>
+            <w:proofErr w:type="spellEnd"/>
             <w:r>
               <w:rPr>
                 <w:rStyle w:val="markedcontent"/>
@@ -2288,6 +2142,44 @@
                 <w:szCs w:val="24"/>
               </w:rPr>
             </w:pPr>
+            <w:r>
+              <w:rPr>
+                <w:rStyle w:val="markedcontent"/>
+                <w:rFonts w:ascii="Arial" w:hAnsi="Arial" w:cs="Arial"/>
+                <w:sz w:val="24"/>
+                <w:szCs w:val="24"/>
+              </w:rPr>
+              <w:t>Basados en la</w:t>
+            </w:r>
+            <w:r>
+              <w:rPr>
+                <w:rStyle w:val="markedcontent"/>
+                <w:rFonts w:ascii="Arial" w:hAnsi="Arial" w:cs="Arial"/>
+                <w:sz w:val="24"/>
+                <w:szCs w:val="24"/>
+              </w:rPr>
+              <w:t xml:space="preserve">s clases </w:t>
+            </w:r>
+            <w:proofErr w:type="spellStart"/>
+            <w:r>
+              <w:rPr>
+                <w:rStyle w:val="markedcontent"/>
+                <w:rFonts w:ascii="Arial" w:hAnsi="Arial" w:cs="Arial"/>
+                <w:sz w:val="24"/>
+                <w:szCs w:val="24"/>
+              </w:rPr>
+              <w:t>sincronicas</w:t>
+            </w:r>
+            <w:proofErr w:type="spellEnd"/>
+            <w:r>
+              <w:rPr>
+                <w:rStyle w:val="markedcontent"/>
+                <w:rFonts w:ascii="Arial" w:hAnsi="Arial" w:cs="Arial"/>
+                <w:sz w:val="24"/>
+                <w:szCs w:val="24"/>
+              </w:rPr>
+              <w:t xml:space="preserve"> explicación </w:t>
+            </w:r>
           </w:p>
           <w:p>
             <w:pPr>
@@ -2492,7 +2384,7 @@
                 <w:sz w:val="24"/>
                 <w:szCs w:val="24"/>
               </w:rPr>
-              <w:t xml:space="preserve">Mas que errores es solo </w:t>
+              <w:t xml:space="preserve">Los enlaces de relaciones Muchos a muchos </w:t>
             </w:r>
             <w:proofErr w:type="gramStart"/>
             <w:r>
@@ -2502,7 +2394,7 @@
                 <w:sz w:val="24"/>
                 <w:szCs w:val="24"/>
               </w:rPr>
-              <w:t>que</w:t>
+              <w:t>en  los</w:t>
             </w:r>
             <w:proofErr w:type="gramEnd"/>
             <w:r>
@@ -2512,25 +2404,7 @@
                 <w:sz w:val="24"/>
                 <w:szCs w:val="24"/>
               </w:rPr>
-              <w:t xml:space="preserve"> aunque se </w:t>
-            </w:r>
-            <w:r>
-              <w:rPr>
-                <w:rStyle w:val="markedcontent"/>
-                <w:rFonts w:ascii="Arial" w:hAnsi="Arial" w:cs="Arial"/>
-                <w:sz w:val="24"/>
-                <w:szCs w:val="24"/>
-              </w:rPr>
-              <w:t>desarrolló</w:t>
-            </w:r>
-            <w:r>
-              <w:rPr>
-                <w:rStyle w:val="markedcontent"/>
-                <w:rFonts w:ascii="Arial" w:hAnsi="Arial" w:cs="Arial"/>
-                <w:sz w:val="24"/>
-                <w:szCs w:val="24"/>
-              </w:rPr>
-              <w:t xml:space="preserve"> el </w:t>
+              <w:t xml:space="preserve"> data y </w:t>
             </w:r>
             <w:proofErr w:type="spellStart"/>
             <w:r>
@@ -2540,7 +2414,7 @@
                 <w:sz w:val="24"/>
                 <w:szCs w:val="24"/>
               </w:rPr>
-              <w:t>front</w:t>
+              <w:t>converters</w:t>
             </w:r>
             <w:proofErr w:type="spellEnd"/>
             <w:r>
@@ -2550,75 +2424,8 @@
                 <w:sz w:val="24"/>
                 <w:szCs w:val="24"/>
               </w:rPr>
-              <w:t xml:space="preserve"> de registro de usuarios y </w:t>
+              <w:t xml:space="preserve"> supuso algunos inconvenientes.</w:t>
             </w:r>
-            <w:proofErr w:type="spellStart"/>
-            <w:r>
-              <w:rPr>
-                <w:rStyle w:val="markedcontent"/>
-                <w:rFonts w:ascii="Arial" w:hAnsi="Arial" w:cs="Arial"/>
-                <w:sz w:val="24"/>
-                <w:szCs w:val="24"/>
-              </w:rPr>
-              <w:t>login</w:t>
-            </w:r>
-            <w:proofErr w:type="spellEnd"/>
-            <w:r>
-              <w:rPr>
-                <w:rStyle w:val="markedcontent"/>
-                <w:rFonts w:ascii="Arial" w:hAnsi="Arial" w:cs="Arial"/>
-                <w:sz w:val="24"/>
-                <w:szCs w:val="24"/>
-              </w:rPr>
-              <w:t xml:space="preserve"> </w:t>
-            </w:r>
-            <w:r>
-              <w:rPr>
-                <w:rStyle w:val="markedcontent"/>
-                <w:rFonts w:ascii="Arial" w:hAnsi="Arial" w:cs="Arial"/>
-                <w:sz w:val="24"/>
-                <w:szCs w:val="24"/>
-              </w:rPr>
-              <w:t>aún</w:t>
-            </w:r>
-            <w:r>
-              <w:rPr>
-                <w:rStyle w:val="markedcontent"/>
-                <w:rFonts w:ascii="Arial" w:hAnsi="Arial" w:cs="Arial"/>
-                <w:sz w:val="24"/>
-                <w:szCs w:val="24"/>
-              </w:rPr>
-              <w:t xml:space="preserve"> no </w:t>
-            </w:r>
-            <w:r>
-              <w:rPr>
-                <w:rStyle w:val="markedcontent"/>
-                <w:rFonts w:ascii="Arial" w:hAnsi="Arial" w:cs="Arial"/>
-                <w:sz w:val="24"/>
-                <w:szCs w:val="24"/>
-              </w:rPr>
-              <w:t>está</w:t>
-            </w:r>
-            <w:r>
-              <w:rPr>
-                <w:rStyle w:val="markedcontent"/>
-                <w:rFonts w:ascii="Arial" w:hAnsi="Arial" w:cs="Arial"/>
-                <w:sz w:val="24"/>
-                <w:szCs w:val="24"/>
-              </w:rPr>
-              <w:t xml:space="preserve"> vinculado al </w:t>
-            </w:r>
-            <w:proofErr w:type="spellStart"/>
-            <w:r>
-              <w:rPr>
-                <w:rStyle w:val="markedcontent"/>
-                <w:rFonts w:ascii="Arial" w:hAnsi="Arial" w:cs="Arial"/>
-                <w:sz w:val="24"/>
-                <w:szCs w:val="24"/>
-              </w:rPr>
-              <w:t>backend</w:t>
-            </w:r>
-            <w:proofErr w:type="spellEnd"/>
             <w:r>
               <w:rPr>
                 <w:rStyle w:val="markedcontent"/>
@@ -2678,7 +2485,27 @@
                 <w:sz w:val="24"/>
                 <w:szCs w:val="24"/>
               </w:rPr>
-              <w:t>Limitar el alcance respecto al proyecto inicial ya que la realización de forma individual así lo exige</w:t>
+              <w:t xml:space="preserve">Terminar los servicios y </w:t>
+            </w:r>
+            <w:proofErr w:type="spellStart"/>
+            <w:r>
+              <w:rPr>
+                <w:rStyle w:val="markedcontent"/>
+                <w:rFonts w:ascii="Arial" w:hAnsi="Arial" w:cs="Arial"/>
+                <w:sz w:val="24"/>
+                <w:szCs w:val="24"/>
+              </w:rPr>
+              <w:t>controllers</w:t>
+            </w:r>
+            <w:proofErr w:type="spellEnd"/>
+            <w:r>
+              <w:rPr>
+                <w:rStyle w:val="markedcontent"/>
+                <w:rFonts w:ascii="Arial" w:hAnsi="Arial" w:cs="Arial"/>
+                <w:sz w:val="24"/>
+                <w:szCs w:val="24"/>
+              </w:rPr>
+              <w:t>.</w:t>
             </w:r>
             <w:r>
               <w:rPr>
@@ -2687,7 +2514,27 @@
                 <w:sz w:val="24"/>
                 <w:szCs w:val="24"/>
               </w:rPr>
-              <w:t>.</w:t>
+              <w:t xml:space="preserve"> Manejo pleno de las pruebas </w:t>
+            </w:r>
+            <w:proofErr w:type="gramStart"/>
+            <w:r>
+              <w:rPr>
+                <w:rStyle w:val="markedcontent"/>
+                <w:rFonts w:ascii="Arial" w:hAnsi="Arial" w:cs="Arial"/>
+                <w:sz w:val="24"/>
+                <w:szCs w:val="24"/>
+              </w:rPr>
+              <w:t>de la api</w:t>
+            </w:r>
+            <w:proofErr w:type="gramEnd"/>
+            <w:r>
+              <w:rPr>
+                <w:rStyle w:val="markedcontent"/>
+                <w:rFonts w:ascii="Arial" w:hAnsi="Arial" w:cs="Arial"/>
+                <w:sz w:val="24"/>
+                <w:szCs w:val="24"/>
+              </w:rPr>
+              <w:t xml:space="preserve"> con funcionalidad completa</w:t>
             </w:r>
           </w:p>
           <w:p>
@@ -2781,7 +2628,7 @@
           <w:sz w:val="24"/>
           <w:szCs w:val="24"/>
         </w:rPr>
-        <w:t>3</w:t>
+        <w:t>4</w:t>
       </w:r>
       <w:r>
         <w:rPr>
@@ -2802,7 +2649,7 @@
           <w:szCs w:val="24"/>
         </w:rPr>
       </w:pPr>
-      <w:hyperlink r:id="rId22" w:history="1">
+      <w:hyperlink r:id="rId21" w:history="1">
         <w:r>
           <w:rPr>
             <w:rStyle w:val="Hipervnculo"/>
@@ -2810,7 +2657,7 @@
             <w:sz w:val="24"/>
             <w:szCs w:val="24"/>
           </w:rPr>
-          <w:t>https://trello.com/invite/b/yY3Kf7GB/5ba06fd70439231b3192cc64ee44ff49/apolospring3</w:t>
+          <w:t>https://trello.com/invite/b/PQL3d2M3/f7ba9027be3babf91c9642565354777f/apolospring4</w:t>
         </w:r>
       </w:hyperlink>
     </w:p>
@@ -2845,8 +2692,25 @@
           <w:sz w:val="24"/>
           <w:szCs w:val="24"/>
         </w:rPr>
-        <w:lastRenderedPageBreak/>
-        <w:t>Implementación de controladores, repositorios y servicios para la persistencia.</w:t>
+        <w:t xml:space="preserve">Implementación de </w:t>
+      </w:r>
+      <w:r>
+        <w:rPr>
+          <w:rStyle w:val="markedcontent"/>
+          <w:rFonts w:ascii="Arial" w:hAnsi="Arial" w:cs="Arial"/>
+          <w:sz w:val="24"/>
+          <w:szCs w:val="24"/>
+        </w:rPr>
+        <w:t xml:space="preserve">Total de </w:t>
+      </w:r>
+      <w:r>
+        <w:rPr>
+          <w:rStyle w:val="markedcontent"/>
+          <w:rFonts w:ascii="Arial" w:hAnsi="Arial" w:cs="Arial"/>
+          <w:sz w:val="24"/>
+          <w:szCs w:val="24"/>
+        </w:rPr>
+        <w:t>controladores, repositorios y servicios para la persistencia.</w:t>
       </w:r>
     </w:p>
     <w:p>
@@ -2870,7 +2734,25 @@
           <w:sz w:val="24"/>
           <w:szCs w:val="24"/>
         </w:rPr>
-        <w:t>Pruebas de esta implementación.</w:t>
+        <w:t>Pruebas de esta implementación</w:t>
+      </w:r>
+      <w:r>
+        <w:rPr>
+          <w:rStyle w:val="markedcontent"/>
+          <w:rFonts w:ascii="Arial" w:hAnsi="Arial" w:cs="Arial"/>
+          <w:sz w:val="24"/>
+          <w:szCs w:val="24"/>
+        </w:rPr>
+        <w:t xml:space="preserve"> si es posible en nube</w:t>
+      </w:r>
+      <w:r>
+        <w:rPr>
+          <w:rStyle w:val="markedcontent"/>
+          <w:rFonts w:ascii="Arial" w:hAnsi="Arial" w:cs="Arial"/>
+          <w:sz w:val="24"/>
+          <w:szCs w:val="24"/>
+        </w:rPr>
+        <w:t>.</w:t>
       </w:r>
     </w:p>
     <w:p>

</xml_diff>